<commit_message>
[24.02.16 10:59] Model auto-generation
</commit_message>
<xml_diff>
--- a/nomenclature_parser/out/latest/word/EMSI-MISSION.TYPE-v24.02.16.docx
+++ b/nomenclature_parser/out/latest/word/EMSI-MISSION.TYPE-v24.02.16.docx
@@ -1526,7 +1526,7 @@
           </w:tcPr>
           <w:p>
             <w:r>
-              <w:t>FSTT/TA/FR_TRNSP/AMB</w:t>
+              <w:t>FSTT/TA/FR_TRNSPN/AMB</w:t>
             </w:r>
           </w:p>
         </w:tc>
@@ -1572,7 +1572,7 @@
           </w:tcPr>
           <w:p>
             <w:r>
-              <w:t>GEN/TRNSP</w:t>
+              <w:t>GEN/TRNSPN</w:t>
             </w:r>
           </w:p>
         </w:tc>
@@ -1624,7 +1624,7 @@
           </w:tcPr>
           <w:p>
             <w:r>
-              <w:t>GEN/TRNSP/FR_SECNDRY</w:t>
+              <w:t>GEN/TRNSPN/FR_SECNDRY</w:t>
             </w:r>
           </w:p>
         </w:tc>

</xml_diff>